<commit_message>
Modif de la PlanificationTaches
</commit_message>
<xml_diff>
--- a/Documents/PlanificationTaches.docx
+++ b/Documents/PlanificationTaches.docx
@@ -37,8 +37,6 @@
           <w:sz w:val="28"/>
         </w:rPr>
       </w:pPr>
-      <w:bookmarkStart w:id="0" w:name="_GoBack"/>
-      <w:bookmarkEnd w:id="0"/>
     </w:p>
     <w:tbl>
       <w:tblPr>
@@ -296,7 +294,19 @@
               <w:rPr>
                 <w:rFonts w:ascii="Garamond" w:hAnsi="Garamond"/>
               </w:rPr>
-              <w:t xml:space="preserve"> (30%)</w:t>
+              <w:t xml:space="preserve"> (</w:t>
+            </w:r>
+            <w:r>
+              <w:rPr>
+                <w:rFonts w:ascii="Garamond" w:hAnsi="Garamond"/>
+              </w:rPr>
+              <w:t>6</w:t>
+            </w:r>
+            <w:r>
+              <w:rPr>
+                <w:rFonts w:ascii="Garamond" w:hAnsi="Garamond"/>
+              </w:rPr>
+              <w:t>0%)</w:t>
             </w:r>
           </w:p>
           <w:p>
@@ -321,7 +331,19 @@
               <w:rPr>
                 <w:rFonts w:ascii="Garamond" w:hAnsi="Garamond"/>
               </w:rPr>
-              <w:t xml:space="preserve"> (0%)</w:t>
+              <w:t xml:space="preserve"> (</w:t>
+            </w:r>
+            <w:r>
+              <w:rPr>
+                <w:rFonts w:ascii="Garamond" w:hAnsi="Garamond"/>
+              </w:rPr>
+              <w:t>10</w:t>
+            </w:r>
+            <w:r>
+              <w:rPr>
+                <w:rFonts w:ascii="Garamond" w:hAnsi="Garamond"/>
+              </w:rPr>
+              <w:t>0%)</w:t>
             </w:r>
           </w:p>
           <w:p>
@@ -354,7 +376,126 @@
               <w:rPr>
                 <w:rFonts w:ascii="Garamond" w:hAnsi="Garamond"/>
               </w:rPr>
-              <w:t xml:space="preserve"> (0%) – s’étend à la semaine suivante</w:t>
+              <w:t xml:space="preserve"> (</w:t>
+            </w:r>
+            <w:r>
+              <w:rPr>
+                <w:rFonts w:ascii="Garamond" w:hAnsi="Garamond"/>
+              </w:rPr>
+              <w:t>3</w:t>
+            </w:r>
+            <w:r>
+              <w:rPr>
+                <w:rFonts w:ascii="Garamond" w:hAnsi="Garamond"/>
+              </w:rPr>
+              <w:t>0%) – s’étend à la semaine suivante</w:t>
+            </w:r>
+          </w:p>
+        </w:tc>
+      </w:tr>
+      <w:tr>
+        <w:trPr>
+          <w:cnfStyle w:val="000000100000" w:firstRow="0" w:lastRow="0" w:firstColumn="0" w:lastColumn="0" w:oddVBand="0" w:evenVBand="0" w:oddHBand="1" w:evenHBand="0" w:firstRowFirstColumn="0" w:firstRowLastColumn="0" w:lastRowFirstColumn="0" w:lastRowLastColumn="0"/>
+        </w:trPr>
+        <w:tc>
+          <w:tcPr>
+            <w:cnfStyle w:val="001000000000" w:firstRow="0" w:lastRow="0" w:firstColumn="1" w:lastColumn="0" w:oddVBand="0" w:evenVBand="0" w:oddHBand="0" w:evenHBand="0" w:firstRowFirstColumn="0" w:firstRowLastColumn="0" w:lastRowFirstColumn="0" w:lastRowLastColumn="0"/>
+            <w:tcW w:w="4606" w:type="dxa"/>
+          </w:tcPr>
+          <w:p>
+            <w:pPr>
+              <w:jc w:val="center"/>
+              <w:rPr>
+                <w:rFonts w:ascii="Garamond" w:hAnsi="Garamond"/>
+              </w:rPr>
+            </w:pPr>
+            <w:r>
+              <w:rPr>
+                <w:rFonts w:ascii="Garamond" w:hAnsi="Garamond"/>
+              </w:rPr>
+              <w:t>S49</w:t>
+            </w:r>
+          </w:p>
+        </w:tc>
+        <w:tc>
+          <w:tcPr>
+            <w:tcW w:w="4606" w:type="dxa"/>
+          </w:tcPr>
+          <w:p>
+            <w:pPr>
+              <w:pStyle w:val="Paragraphedeliste"/>
+              <w:numPr>
+                <w:ilvl w:val="0"/>
+                <w:numId w:val="3"/>
+              </w:numPr>
+              <w:cnfStyle w:val="000000100000" w:firstRow="0" w:lastRow="0" w:firstColumn="0" w:lastColumn="0" w:oddVBand="0" w:evenVBand="0" w:oddHBand="1" w:evenHBand="0" w:firstRowFirstColumn="0" w:firstRowLastColumn="0" w:lastRowFirstColumn="0" w:lastRowLastColumn="0"/>
+              <w:rPr>
+                <w:rFonts w:ascii="Garamond" w:hAnsi="Garamond"/>
+              </w:rPr>
+            </w:pPr>
+            <w:r>
+              <w:rPr>
+                <w:rFonts w:ascii="Garamond" w:hAnsi="Garamond"/>
+              </w:rPr>
+              <w:t>Création du PowerPoint (0%)</w:t>
+            </w:r>
+          </w:p>
+          <w:p>
+            <w:pPr>
+              <w:pStyle w:val="Paragraphedeliste"/>
+              <w:numPr>
+                <w:ilvl w:val="0"/>
+                <w:numId w:val="3"/>
+              </w:numPr>
+              <w:cnfStyle w:val="000000100000" w:firstRow="0" w:lastRow="0" w:firstColumn="0" w:lastColumn="0" w:oddVBand="0" w:evenVBand="0" w:oddHBand="1" w:evenHBand="0" w:firstRowFirstColumn="0" w:firstRowLastColumn="0" w:lastRowFirstColumn="0" w:lastRowLastColumn="0"/>
+              <w:rPr>
+                <w:rFonts w:ascii="Garamond" w:hAnsi="Garamond"/>
+              </w:rPr>
+            </w:pPr>
+            <w:r>
+              <w:rPr>
+                <w:rFonts w:ascii="Garamond" w:hAnsi="Garamond"/>
+              </w:rPr>
+              <w:t>Programmation parallèle de CUDA pour le programme principale</w:t>
+            </w:r>
+            <w:r>
+              <w:rPr>
+                <w:rFonts w:ascii="Garamond" w:hAnsi="Garamond"/>
+              </w:rPr>
+              <w:t xml:space="preserve"> (60%)</w:t>
+            </w:r>
+          </w:p>
+          <w:p>
+            <w:pPr>
+              <w:pStyle w:val="Paragraphedeliste"/>
+              <w:numPr>
+                <w:ilvl w:val="0"/>
+                <w:numId w:val="3"/>
+              </w:numPr>
+              <w:cnfStyle w:val="000000100000" w:firstRow="0" w:lastRow="0" w:firstColumn="0" w:lastColumn="0" w:oddVBand="0" w:evenVBand="0" w:oddHBand="1" w:evenHBand="0" w:firstRowFirstColumn="0" w:firstRowLastColumn="0" w:lastRowFirstColumn="0" w:lastRowLastColumn="0"/>
+              <w:rPr>
+                <w:rFonts w:ascii="Garamond" w:hAnsi="Garamond"/>
+              </w:rPr>
+            </w:pPr>
+            <w:proofErr w:type="spellStart"/>
+            <w:r>
+              <w:rPr>
+                <w:rFonts w:ascii="Garamond" w:hAnsi="Garamond"/>
+              </w:rPr>
+              <w:t>Debug</w:t>
+            </w:r>
+            <w:proofErr w:type="spellEnd"/>
+            <w:r>
+              <w:rPr>
+                <w:rFonts w:ascii="Garamond" w:hAnsi="Garamond"/>
+              </w:rPr>
+              <w:t xml:space="preserve"> du programme pour pouvoir l’utiliser sans CUDA</w:t>
+            </w:r>
+            <w:r>
+              <w:rPr>
+                <w:rFonts w:ascii="Garamond" w:hAnsi="Garamond"/>
+              </w:rPr>
+              <w:t xml:space="preserve"> (30%) – s’étend à la semaine suivante</w:t>
             </w:r>
           </w:p>
         </w:tc>
@@ -366,6 +507,8 @@
           <w:rFonts w:ascii="Garamond" w:hAnsi="Garamond"/>
         </w:rPr>
       </w:pPr>
+      <w:bookmarkStart w:id="0" w:name="_GoBack"/>
+      <w:bookmarkEnd w:id="0"/>
     </w:p>
     <w:sectPr>
       <w:pgSz w:w="11906" w:h="16838"/>

</xml_diff>

<commit_message>
Modif de PlanificationTaches Ajout du LOGO
</commit_message>
<xml_diff>
--- a/Documents/PlanificationTaches.docx
+++ b/Documents/PlanificationTaches.docx
@@ -2,32 +2,6 @@
 <file path=word/document.xml><?xml version="1.0" encoding="utf-8"?>
 <w:document xmlns:wpc="http://schemas.microsoft.com/office/word/2010/wordprocessingCanvas" xmlns:mc="http://schemas.openxmlformats.org/markup-compatibility/2006" xmlns:o="urn:schemas-microsoft-com:office:office" xmlns:r="http://schemas.openxmlformats.org/officeDocument/2006/relationships" xmlns:m="http://schemas.openxmlformats.org/officeDocument/2006/math" xmlns:v="urn:schemas-microsoft-com:vml" xmlns:wp14="http://schemas.microsoft.com/office/word/2010/wordprocessingDrawing" xmlns:wp="http://schemas.openxmlformats.org/drawingml/2006/wordprocessingDrawing" xmlns:w10="urn:schemas-microsoft-com:office:word" xmlns:w="http://schemas.openxmlformats.org/wordprocessingml/2006/main" xmlns:w14="http://schemas.microsoft.com/office/word/2010/wordml" xmlns:wpg="http://schemas.microsoft.com/office/word/2010/wordprocessingGroup" xmlns:wpi="http://schemas.microsoft.com/office/word/2010/wordprocessingInk" xmlns:wne="http://schemas.microsoft.com/office/word/2006/wordml" xmlns:wps="http://schemas.microsoft.com/office/word/2010/wordprocessingShape" mc:Ignorable="w14 wp14">
   <w:body>
-    <w:p>
-      <w:pPr>
-        <w:jc w:val="center"/>
-        <w:rPr>
-          <w:rFonts w:ascii="Garamond" w:hAnsi="Garamond"/>
-          <w:b/>
-          <w:sz w:val="32"/>
-        </w:rPr>
-      </w:pPr>
-      <w:r>
-        <w:rPr>
-          <w:rFonts w:ascii="Garamond" w:hAnsi="Garamond"/>
-          <w:b/>
-          <w:sz w:val="32"/>
-        </w:rPr>
-        <w:t>Plan</w:t>
-      </w:r>
-      <w:r>
-        <w:rPr>
-          <w:rFonts w:ascii="Garamond" w:hAnsi="Garamond"/>
-          <w:b/>
-          <w:sz w:val="32"/>
-        </w:rPr>
-        <w:t>ification des tâches</w:t>
-      </w:r>
-    </w:p>
     <w:p>
       <w:pPr>
         <w:jc w:val="center"/>
@@ -511,6 +485,7 @@
       <w:bookmarkEnd w:id="0"/>
     </w:p>
     <w:sectPr>
+      <w:headerReference w:type="default" r:id="rId8"/>
       <w:pgSz w:w="11906" w:h="16838"/>
       <w:pgMar w:top="1417" w:right="1417" w:bottom="1417" w:left="1417" w:header="708" w:footer="708" w:gutter="0"/>
       <w:cols w:space="708"/>
@@ -518,6 +493,127 @@
     </w:sectPr>
   </w:body>
 </w:document>
+</file>
+
+<file path=word/endnotes.xml><?xml version="1.0" encoding="utf-8"?>
+<w:endnotes xmlns:wpc="http://schemas.microsoft.com/office/word/2010/wordprocessingCanvas" xmlns:mc="http://schemas.openxmlformats.org/markup-compatibility/2006" xmlns:o="urn:schemas-microsoft-com:office:office" xmlns:r="http://schemas.openxmlformats.org/officeDocument/2006/relationships" xmlns:m="http://schemas.openxmlformats.org/officeDocument/2006/math" xmlns:v="urn:schemas-microsoft-com:vml" xmlns:wp14="http://schemas.microsoft.com/office/word/2010/wordprocessingDrawing" xmlns:wp="http://schemas.openxmlformats.org/drawingml/2006/wordprocessingDrawing" xmlns:w10="urn:schemas-microsoft-com:office:word" xmlns:w="http://schemas.openxmlformats.org/wordprocessingml/2006/main" xmlns:w14="http://schemas.microsoft.com/office/word/2010/wordml" xmlns:wpg="http://schemas.microsoft.com/office/word/2010/wordprocessingGroup" xmlns:wpi="http://schemas.microsoft.com/office/word/2010/wordprocessingInk" xmlns:wne="http://schemas.microsoft.com/office/word/2006/wordml" xmlns:wps="http://schemas.microsoft.com/office/word/2010/wordprocessingShape" mc:Ignorable="w14 wp14">
+  <w:endnote w:type="separator" w:id="-1">
+    <w:p>
+      <w:pPr>
+        <w:spacing w:after="0" w:line="240" w:lineRule="auto"/>
+      </w:pPr>
+      <w:r>
+        <w:separator/>
+      </w:r>
+    </w:p>
+  </w:endnote>
+  <w:endnote w:type="continuationSeparator" w:id="0">
+    <w:p>
+      <w:pPr>
+        <w:spacing w:after="0" w:line="240" w:lineRule="auto"/>
+      </w:pPr>
+      <w:r>
+        <w:continuationSeparator/>
+      </w:r>
+    </w:p>
+  </w:endnote>
+</w:endnotes>
+</file>
+
+<file path=word/footnotes.xml><?xml version="1.0" encoding="utf-8"?>
+<w:footnotes xmlns:wpc="http://schemas.microsoft.com/office/word/2010/wordprocessingCanvas" xmlns:mc="http://schemas.openxmlformats.org/markup-compatibility/2006" xmlns:o="urn:schemas-microsoft-com:office:office" xmlns:r="http://schemas.openxmlformats.org/officeDocument/2006/relationships" xmlns:m="http://schemas.openxmlformats.org/officeDocument/2006/math" xmlns:v="urn:schemas-microsoft-com:vml" xmlns:wp14="http://schemas.microsoft.com/office/word/2010/wordprocessingDrawing" xmlns:wp="http://schemas.openxmlformats.org/drawingml/2006/wordprocessingDrawing" xmlns:w10="urn:schemas-microsoft-com:office:word" xmlns:w="http://schemas.openxmlformats.org/wordprocessingml/2006/main" xmlns:w14="http://schemas.microsoft.com/office/word/2010/wordml" xmlns:wpg="http://schemas.microsoft.com/office/word/2010/wordprocessingGroup" xmlns:wpi="http://schemas.microsoft.com/office/word/2010/wordprocessingInk" xmlns:wne="http://schemas.microsoft.com/office/word/2006/wordml" xmlns:wps="http://schemas.microsoft.com/office/word/2010/wordprocessingShape" mc:Ignorable="w14 wp14">
+  <w:footnote w:type="separator" w:id="-1">
+    <w:p>
+      <w:pPr>
+        <w:spacing w:after="0" w:line="240" w:lineRule="auto"/>
+      </w:pPr>
+      <w:r>
+        <w:separator/>
+      </w:r>
+    </w:p>
+  </w:footnote>
+  <w:footnote w:type="continuationSeparator" w:id="0">
+    <w:p>
+      <w:pPr>
+        <w:spacing w:after="0" w:line="240" w:lineRule="auto"/>
+      </w:pPr>
+      <w:r>
+        <w:continuationSeparator/>
+      </w:r>
+    </w:p>
+  </w:footnote>
+</w:footnotes>
+</file>
+
+<file path=word/header1.xml><?xml version="1.0" encoding="utf-8"?>
+<w:hdr xmlns:wpc="http://schemas.microsoft.com/office/word/2010/wordprocessingCanvas" xmlns:mc="http://schemas.openxmlformats.org/markup-compatibility/2006" xmlns:o="urn:schemas-microsoft-com:office:office" xmlns:r="http://schemas.openxmlformats.org/officeDocument/2006/relationships" xmlns:m="http://schemas.openxmlformats.org/officeDocument/2006/math" xmlns:v="urn:schemas-microsoft-com:vml" xmlns:wp14="http://schemas.microsoft.com/office/word/2010/wordprocessingDrawing" xmlns:wp="http://schemas.openxmlformats.org/drawingml/2006/wordprocessingDrawing" xmlns:w10="urn:schemas-microsoft-com:office:word" xmlns:w="http://schemas.openxmlformats.org/wordprocessingml/2006/main" xmlns:w14="http://schemas.microsoft.com/office/word/2010/wordml" xmlns:wpg="http://schemas.microsoft.com/office/word/2010/wordprocessingGroup" xmlns:wpi="http://schemas.microsoft.com/office/word/2010/wordprocessingInk" xmlns:wne="http://schemas.microsoft.com/office/word/2006/wordml" xmlns:wps="http://schemas.microsoft.com/office/word/2010/wordprocessingShape" mc:Ignorable="w14 wp14">
+  <w:p>
+    <w:pPr>
+      <w:jc w:val="center"/>
+      <w:rPr>
+        <w:rFonts w:ascii="Garamond" w:hAnsi="Garamond"/>
+        <w:b/>
+        <w:sz w:val="32"/>
+      </w:rPr>
+    </w:pPr>
+    <w:r>
+      <w:pict>
+        <v:shapetype id="_x0000_t75" coordsize="21600,21600" o:spt="75" o:preferrelative="t" path="m@4@5l@4@11@9@11@9@5xe" filled="f" stroked="f">
+          <v:stroke joinstyle="miter"/>
+          <v:formulas>
+            <v:f eqn="if lineDrawn pixelLineWidth 0"/>
+            <v:f eqn="sum @0 1 0"/>
+            <v:f eqn="sum 0 0 @1"/>
+            <v:f eqn="prod @2 1 2"/>
+            <v:f eqn="prod @3 21600 pixelWidth"/>
+            <v:f eqn="prod @3 21600 pixelHeight"/>
+            <v:f eqn="sum @0 0 1"/>
+            <v:f eqn="prod @6 1 2"/>
+            <v:f eqn="prod @7 21600 pixelWidth"/>
+            <v:f eqn="sum @8 21600 0"/>
+            <v:f eqn="prod @7 21600 pixelHeight"/>
+            <v:f eqn="sum @10 21600 0"/>
+          </v:formulas>
+          <v:path o:extrusionok="f" gradientshapeok="t" o:connecttype="rect"/>
+          <o:lock v:ext="edit" aspectratio="t"/>
+        </v:shapetype>
+        <v:shape id="_x0000_i1025" type="#_x0000_t75" style="width:86.25pt;height:57.75pt">
+          <v:imagedata r:id="rId1" o:title="REYZE"/>
+        </v:shape>
+      </w:pict>
+    </w:r>
+    <w:r>
+      <w:ptab w:relativeTo="margin" w:alignment="center" w:leader="none"/>
+    </w:r>
+    <w:r>
+      <w:rPr>
+        <w:rFonts w:ascii="Garamond" w:hAnsi="Garamond"/>
+        <w:b/>
+        <w:sz w:val="32"/>
+      </w:rPr>
+      <w:t xml:space="preserve"> </w:t>
+    </w:r>
+    <w:r>
+      <w:rPr>
+        <w:rFonts w:ascii="Garamond" w:hAnsi="Garamond"/>
+        <w:b/>
+        <w:sz w:val="32"/>
+      </w:rPr>
+      <w:t>Plan</w:t>
+    </w:r>
+    <w:r>
+      <w:rPr>
+        <w:rFonts w:ascii="Garamond" w:hAnsi="Garamond"/>
+        <w:b/>
+        <w:sz w:val="32"/>
+      </w:rPr>
+      <w:t>ification des tâches</w:t>
+    </w:r>
+    <w:r>
+      <w:ptab w:relativeTo="margin" w:alignment="right" w:leader="none"/>
+    </w:r>
+  </w:p>
+</w:hdr>
 </file>
 
 <file path=word/numbering.xml><?xml version="1.0" encoding="utf-8"?>
@@ -1398,6 +1494,80 @@
       </w:tcPr>
     </w:tblStylePr>
   </w:style>
+  <w:style w:type="paragraph" w:styleId="En-tte">
+    <w:name w:val="header"/>
+    <w:basedOn w:val="Normal"/>
+    <w:link w:val="En-tteCar"/>
+    <w:uiPriority w:val="99"/>
+    <w:unhideWhenUsed/>
+    <w:rsid w:val="00AF58DC"/>
+    <w:pPr>
+      <w:tabs>
+        <w:tab w:val="center" w:pos="4536"/>
+        <w:tab w:val="right" w:pos="9072"/>
+      </w:tabs>
+      <w:spacing w:after="0" w:line="240" w:lineRule="auto"/>
+    </w:pPr>
+  </w:style>
+  <w:style w:type="character" w:customStyle="1" w:styleId="En-tteCar">
+    <w:name w:val="En-tête Car"/>
+    <w:basedOn w:val="Policepardfaut"/>
+    <w:link w:val="En-tte"/>
+    <w:uiPriority w:val="99"/>
+    <w:rsid w:val="00AF58DC"/>
+  </w:style>
+  <w:style w:type="paragraph" w:styleId="Pieddepage">
+    <w:name w:val="footer"/>
+    <w:basedOn w:val="Normal"/>
+    <w:link w:val="PieddepageCar"/>
+    <w:uiPriority w:val="99"/>
+    <w:unhideWhenUsed/>
+    <w:rsid w:val="00AF58DC"/>
+    <w:pPr>
+      <w:tabs>
+        <w:tab w:val="center" w:pos="4536"/>
+        <w:tab w:val="right" w:pos="9072"/>
+      </w:tabs>
+      <w:spacing w:after="0" w:line="240" w:lineRule="auto"/>
+    </w:pPr>
+  </w:style>
+  <w:style w:type="character" w:customStyle="1" w:styleId="PieddepageCar">
+    <w:name w:val="Pied de page Car"/>
+    <w:basedOn w:val="Policepardfaut"/>
+    <w:link w:val="Pieddepage"/>
+    <w:uiPriority w:val="99"/>
+    <w:rsid w:val="00AF58DC"/>
+  </w:style>
+  <w:style w:type="paragraph" w:styleId="Textedebulles">
+    <w:name w:val="Balloon Text"/>
+    <w:basedOn w:val="Normal"/>
+    <w:link w:val="TextedebullesCar"/>
+    <w:uiPriority w:val="99"/>
+    <w:semiHidden/>
+    <w:unhideWhenUsed/>
+    <w:rsid w:val="00AF58DC"/>
+    <w:pPr>
+      <w:spacing w:after="0" w:line="240" w:lineRule="auto"/>
+    </w:pPr>
+    <w:rPr>
+      <w:rFonts w:ascii="Tahoma" w:hAnsi="Tahoma" w:cs="Tahoma"/>
+      <w:sz w:val="16"/>
+      <w:szCs w:val="16"/>
+    </w:rPr>
+  </w:style>
+  <w:style w:type="character" w:customStyle="1" w:styleId="TextedebullesCar">
+    <w:name w:val="Texte de bulles Car"/>
+    <w:basedOn w:val="Policepardfaut"/>
+    <w:link w:val="Textedebulles"/>
+    <w:uiPriority w:val="99"/>
+    <w:semiHidden/>
+    <w:rsid w:val="00AF58DC"/>
+    <w:rPr>
+      <w:rFonts w:ascii="Tahoma" w:hAnsi="Tahoma" w:cs="Tahoma"/>
+      <w:sz w:val="16"/>
+      <w:szCs w:val="16"/>
+    </w:rPr>
+  </w:style>
 </w:styles>
 </file>
 
@@ -1809,6 +1979,80 @@
         <w:shd w:val="clear" w:color="auto" w:fill="D3DFEE" w:themeFill="accent1" w:themeFillTint="3F"/>
       </w:tcPr>
     </w:tblStylePr>
+  </w:style>
+  <w:style w:type="paragraph" w:styleId="En-tte">
+    <w:name w:val="header"/>
+    <w:basedOn w:val="Normal"/>
+    <w:link w:val="En-tteCar"/>
+    <w:uiPriority w:val="99"/>
+    <w:unhideWhenUsed/>
+    <w:rsid w:val="00AF58DC"/>
+    <w:pPr>
+      <w:tabs>
+        <w:tab w:val="center" w:pos="4536"/>
+        <w:tab w:val="right" w:pos="9072"/>
+      </w:tabs>
+      <w:spacing w:after="0" w:line="240" w:lineRule="auto"/>
+    </w:pPr>
+  </w:style>
+  <w:style w:type="character" w:customStyle="1" w:styleId="En-tteCar">
+    <w:name w:val="En-tête Car"/>
+    <w:basedOn w:val="Policepardfaut"/>
+    <w:link w:val="En-tte"/>
+    <w:uiPriority w:val="99"/>
+    <w:rsid w:val="00AF58DC"/>
+  </w:style>
+  <w:style w:type="paragraph" w:styleId="Pieddepage">
+    <w:name w:val="footer"/>
+    <w:basedOn w:val="Normal"/>
+    <w:link w:val="PieddepageCar"/>
+    <w:uiPriority w:val="99"/>
+    <w:unhideWhenUsed/>
+    <w:rsid w:val="00AF58DC"/>
+    <w:pPr>
+      <w:tabs>
+        <w:tab w:val="center" w:pos="4536"/>
+        <w:tab w:val="right" w:pos="9072"/>
+      </w:tabs>
+      <w:spacing w:after="0" w:line="240" w:lineRule="auto"/>
+    </w:pPr>
+  </w:style>
+  <w:style w:type="character" w:customStyle="1" w:styleId="PieddepageCar">
+    <w:name w:val="Pied de page Car"/>
+    <w:basedOn w:val="Policepardfaut"/>
+    <w:link w:val="Pieddepage"/>
+    <w:uiPriority w:val="99"/>
+    <w:rsid w:val="00AF58DC"/>
+  </w:style>
+  <w:style w:type="paragraph" w:styleId="Textedebulles">
+    <w:name w:val="Balloon Text"/>
+    <w:basedOn w:val="Normal"/>
+    <w:link w:val="TextedebullesCar"/>
+    <w:uiPriority w:val="99"/>
+    <w:semiHidden/>
+    <w:unhideWhenUsed/>
+    <w:rsid w:val="00AF58DC"/>
+    <w:pPr>
+      <w:spacing w:after="0" w:line="240" w:lineRule="auto"/>
+    </w:pPr>
+    <w:rPr>
+      <w:rFonts w:ascii="Tahoma" w:hAnsi="Tahoma" w:cs="Tahoma"/>
+      <w:sz w:val="16"/>
+      <w:szCs w:val="16"/>
+    </w:rPr>
+  </w:style>
+  <w:style w:type="character" w:customStyle="1" w:styleId="TextedebullesCar">
+    <w:name w:val="Texte de bulles Car"/>
+    <w:basedOn w:val="Policepardfaut"/>
+    <w:link w:val="Textedebulles"/>
+    <w:uiPriority w:val="99"/>
+    <w:semiHidden/>
+    <w:rsid w:val="00AF58DC"/>
+    <w:rPr>
+      <w:rFonts w:ascii="Tahoma" w:hAnsi="Tahoma" w:cs="Tahoma"/>
+      <w:sz w:val="16"/>
+      <w:szCs w:val="16"/>
+    </w:rPr>
   </w:style>
 </w:styles>
 </file>

</xml_diff>